<commit_message>
Added screenshots from Google Earth of east Hexham Swamp 2006 vs 2024
</commit_message>
<xml_diff>
--- a/report/Hunter Estuary KBA Change Detection Sep 2003 to Sep 2023.docx
+++ b/report/Hunter Estuary KBA Change Detection Sep 2003 to Sep 2023.docx
@@ -228,10 +228,7 @@
         <w:t>Support Vector Machine</w:t>
       </w:r>
       <w:r>
-        <w:t xml:space="preserve">: </w:t>
-      </w:r>
-      <w:r>
-        <w:t>A machine learning algorithm often used for land cover classification.</w:t>
+        <w:t>: A machine learning algorithm often used for land cover classification.</w:t>
       </w:r>
     </w:p>
     <w:p/>
@@ -765,35 +762,7 @@
             <w:rStyle w:val="fact-datum"/>
             <w:rFonts w:ascii="Cambria Math" w:hAnsi="Cambria Math"/>
           </w:rPr>
-          <m:t>-</m:t>
-        </m:r>
-        <m:r>
-          <w:rPr>
-            <w:rStyle w:val="fact-datum"/>
-            <w:rFonts w:ascii="Cambria Math" w:hAnsi="Cambria Math"/>
-          </w:rPr>
-          <m:t>32</m:t>
-        </m:r>
-        <m:r>
-          <w:rPr>
-            <w:rStyle w:val="fact-datum"/>
-            <w:rFonts w:ascii="Cambria Math" w:hAnsi="Cambria Math"/>
-          </w:rPr>
-          <m:t>.</m:t>
-        </m:r>
-        <m:r>
-          <w:rPr>
-            <w:rStyle w:val="fact-datum"/>
-            <w:rFonts w:ascii="Cambria Math" w:hAnsi="Cambria Math"/>
-          </w:rPr>
-          <m:t>85</m:t>
-        </m:r>
-        <m:r>
-          <w:rPr>
-            <w:rStyle w:val="fact-datum"/>
-            <w:rFonts w:ascii="Cambria Math" w:hAnsi="Cambria Math"/>
-          </w:rPr>
-          <m:t>°S</m:t>
+          <m:t>-32.85°S</m:t>
         </m:r>
       </m:oMath>
       <w:r>
@@ -901,13 +870,7 @@
         <w:t>The monthly</w:t>
       </w:r>
       <w:r>
-        <w:t xml:space="preserve"> </w:t>
-      </w:r>
-      <w:r>
-        <w:t>mean maximum and minimum temperatures</w:t>
-      </w:r>
-      <w:r>
-        <w:t xml:space="preserve"> and total monthly</w:t>
+        <w:t xml:space="preserve"> mean maximum and minimum temperatures and total monthly</w:t>
       </w:r>
       <w:r>
         <w:t xml:space="preserve"> rainfall for the period 200</w:t>
@@ -7922,10 +7885,7 @@
         <w:t xml:space="preserve"> Conversely, </w:t>
       </w:r>
       <w:r>
-        <w:t xml:space="preserve">approximately 24% of the Developed class in Sep 2023 came from </w:t>
-      </w:r>
-      <w:r>
-        <w:t>Green Grass, Brown Grass, and Swamp</w:t>
+        <w:t>approximately 24% of the Developed class in Sep 2023 came from Green Grass, Brown Grass, and Swamp</w:t>
       </w:r>
       <w:r>
         <w:t>, possibly due to the expansion of urban areas.</w:t>
@@ -12128,7 +12088,6 @@
             <w:r>
               <w:rPr>
                 <w:noProof/>
-                <w14:ligatures w14:val="standardContextual"/>
               </w:rPr>
               <w:drawing>
                 <wp:inline distT="0" distB="0" distL="0" distR="0" wp14:anchorId="3FDC8B3E" wp14:editId="4417DE1B">
@@ -12185,7 +12144,6 @@
             <w:r>
               <w:rPr>
                 <w:noProof/>
-                <w14:ligatures w14:val="standardContextual"/>
               </w:rPr>
               <w:drawing>
                 <wp:inline distT="0" distB="0" distL="0" distR="0" wp14:anchorId="74C7E1FC" wp14:editId="49A7AA8C">
@@ -12242,7 +12200,6 @@
             <w:r>
               <w:rPr>
                 <w:noProof/>
-                <w14:ligatures w14:val="standardContextual"/>
               </w:rPr>
               <w:drawing>
                 <wp:inline distT="0" distB="0" distL="0" distR="0" wp14:anchorId="31EFAB7F" wp14:editId="387FBF78">

</xml_diff>